<commit_message>
menu login, add sanBay, mayBay
</commit_message>
<xml_diff>
--- a/DoAn_Nhom10.docx
+++ b/DoAn_Nhom10.docx
@@ -2170,6 +2170,30 @@
           <w:szCs w:val="32"/>
         </w:rPr>
         <w:t>Lương cơ bản</w:t>
+      </w:r>
+    </w:p>
+    <w:p>
+      <w:pPr>
+        <w:pStyle w:val="ListParagraph"/>
+        <w:numPr>
+          <w:ilvl w:val="3"/>
+          <w:numId w:val="2"/>
+        </w:numPr>
+        <w:rPr>
+          <w:rFonts w:ascii="Times New Roman" w:hAnsi="Times New Roman" w:cs="Times New Roman"/>
+          <w:bCs/>
+          <w:sz w:val="32"/>
+          <w:szCs w:val="32"/>
+        </w:rPr>
+      </w:pPr>
+      <w:r>
+        <w:rPr>
+          <w:rFonts w:ascii="Times New Roman" w:hAnsi="Times New Roman" w:cs="Times New Roman"/>
+          <w:bCs/>
+          <w:sz w:val="32"/>
+          <w:szCs w:val="32"/>
+        </w:rPr>
+        <w:t>Password (Mật khẩu)</w:t>
       </w:r>
     </w:p>
     <w:p>

</xml_diff>

<commit_message>
xoa sua vemaybay, update report, release project
</commit_message>
<xml_diff>
--- a/DoAn_Nhom10.docx
+++ b/DoAn_Nhom10.docx
@@ -3697,6 +3697,67 @@
               </w:rPr>
               <w:t>Class: SanBay, MayBay, ChuyenBay</w:t>
             </w:r>
+            <w:r>
+              <w:rPr>
+                <w:rFonts w:cstheme="minorHAnsi"/>
+                <w:sz w:val="26"/>
+                <w:szCs w:val="26"/>
+              </w:rPr>
+              <w:t xml:space="preserve"> (Field, </w:t>
+            </w:r>
+            <w:r>
+              <w:rPr>
+                <w:rFonts w:cstheme="minorHAnsi"/>
+                <w:sz w:val="26"/>
+                <w:szCs w:val="26"/>
+              </w:rPr>
+              <w:lastRenderedPageBreak/>
+              <w:t>Properties, Constructor)</w:t>
+            </w:r>
+          </w:p>
+          <w:p>
+            <w:pPr>
+              <w:pStyle w:val="ListParagraph"/>
+              <w:numPr>
+                <w:ilvl w:val="0"/>
+                <w:numId w:val="34"/>
+              </w:numPr>
+              <w:rPr>
+                <w:rFonts w:cstheme="minorHAnsi"/>
+                <w:sz w:val="26"/>
+                <w:szCs w:val="26"/>
+              </w:rPr>
+            </w:pPr>
+            <w:r>
+              <w:rPr>
+                <w:rFonts w:cstheme="minorHAnsi"/>
+                <w:sz w:val="26"/>
+                <w:szCs w:val="26"/>
+              </w:rPr>
+              <w:t>Read, Write File, ToString</w:t>
+            </w:r>
+          </w:p>
+          <w:p>
+            <w:pPr>
+              <w:pStyle w:val="ListParagraph"/>
+              <w:numPr>
+                <w:ilvl w:val="0"/>
+                <w:numId w:val="34"/>
+              </w:numPr>
+              <w:rPr>
+                <w:rFonts w:cstheme="minorHAnsi"/>
+                <w:sz w:val="26"/>
+                <w:szCs w:val="26"/>
+              </w:rPr>
+            </w:pPr>
+            <w:r>
+              <w:rPr>
+                <w:rFonts w:cstheme="minorHAnsi"/>
+                <w:sz w:val="26"/>
+                <w:szCs w:val="26"/>
+              </w:rPr>
+              <w:t>Tạo Menu, Đăng Nhập Nhân Viên, Random ID</w:t>
+            </w:r>
           </w:p>
         </w:tc>
         <w:tc>
@@ -3705,13 +3766,22 @@
           </w:tcPr>
           <w:p>
             <w:pPr>
+              <w:jc w:val="center"/>
               <w:rPr>
                 <w:rFonts w:cstheme="minorHAnsi"/>
                 <w:sz w:val="26"/>
                 <w:szCs w:val="26"/>
-                <w:lang w:val="vi-VN"/>
               </w:rPr>
             </w:pPr>
+            <w:r>
+              <w:rPr>
+                <w:rFonts w:cstheme="minorHAnsi"/>
+                <w:sz w:val="26"/>
+                <w:szCs w:val="26"/>
+              </w:rPr>
+              <w:lastRenderedPageBreak/>
+              <w:t>95%</w:t>
+            </w:r>
           </w:p>
         </w:tc>
       </w:tr>
@@ -3737,7 +3807,6 @@
                 <w:sz w:val="26"/>
                 <w:szCs w:val="26"/>
               </w:rPr>
-              <w:lastRenderedPageBreak/>
               <w:t>2</w:t>
             </w:r>
           </w:p>
@@ -3789,6 +3858,88 @@
               </w:rPr>
               <w:t>Class: Nguoi, NhanVien, KhachHang, VeMayBay</w:t>
             </w:r>
+            <w:r>
+              <w:rPr>
+                <w:rFonts w:cstheme="minorHAnsi"/>
+                <w:sz w:val="26"/>
+                <w:szCs w:val="26"/>
+              </w:rPr>
+              <w:t xml:space="preserve"> </w:t>
+            </w:r>
+            <w:r>
+              <w:rPr>
+                <w:rFonts w:cstheme="minorHAnsi"/>
+                <w:sz w:val="26"/>
+                <w:szCs w:val="26"/>
+              </w:rPr>
+              <w:t>(Field, Properties, Constructor)</w:t>
+            </w:r>
+          </w:p>
+          <w:p>
+            <w:pPr>
+              <w:pStyle w:val="ListParagraph"/>
+              <w:numPr>
+                <w:ilvl w:val="0"/>
+                <w:numId w:val="34"/>
+              </w:numPr>
+              <w:rPr>
+                <w:rFonts w:cstheme="minorHAnsi"/>
+                <w:sz w:val="26"/>
+                <w:szCs w:val="26"/>
+              </w:rPr>
+            </w:pPr>
+            <w:r>
+              <w:rPr>
+                <w:rFonts w:cstheme="minorHAnsi"/>
+                <w:sz w:val="26"/>
+                <w:szCs w:val="26"/>
+              </w:rPr>
+              <w:t>InputList, WriteList, PrintList</w:t>
+            </w:r>
+          </w:p>
+          <w:p>
+            <w:pPr>
+              <w:pStyle w:val="ListParagraph"/>
+              <w:numPr>
+                <w:ilvl w:val="0"/>
+                <w:numId w:val="34"/>
+              </w:numPr>
+              <w:rPr>
+                <w:rFonts w:cstheme="minorHAnsi"/>
+                <w:sz w:val="26"/>
+                <w:szCs w:val="26"/>
+              </w:rPr>
+            </w:pPr>
+            <w:r>
+              <w:rPr>
+                <w:rFonts w:cstheme="minorHAnsi"/>
+                <w:sz w:val="26"/>
+                <w:szCs w:val="26"/>
+              </w:rPr>
+              <w:t>Thêm MayBay, SanBay, ChuyenBay, KhachHang, VeMayBay</w:t>
+            </w:r>
+          </w:p>
+          <w:p>
+            <w:pPr>
+              <w:pStyle w:val="ListParagraph"/>
+              <w:numPr>
+                <w:ilvl w:val="0"/>
+                <w:numId w:val="34"/>
+              </w:numPr>
+              <w:rPr>
+                <w:rFonts w:cstheme="minorHAnsi"/>
+                <w:sz w:val="26"/>
+                <w:szCs w:val="26"/>
+              </w:rPr>
+            </w:pPr>
+            <w:r>
+              <w:rPr>
+                <w:rFonts w:cstheme="minorHAnsi"/>
+                <w:sz w:val="26"/>
+                <w:szCs w:val="26"/>
+              </w:rPr>
+              <w:t>Xoa VeMayBay, Sua VeMayBAy</w:t>
+            </w:r>
           </w:p>
         </w:tc>
         <w:tc>
@@ -3797,13 +3948,21 @@
           </w:tcPr>
           <w:p>
             <w:pPr>
+              <w:jc w:val="center"/>
               <w:rPr>
                 <w:rFonts w:cstheme="minorHAnsi"/>
                 <w:sz w:val="26"/>
                 <w:szCs w:val="26"/>
-                <w:lang w:val="vi-VN"/>
               </w:rPr>
             </w:pPr>
+            <w:r>
+              <w:rPr>
+                <w:rFonts w:cstheme="minorHAnsi"/>
+                <w:sz w:val="26"/>
+                <w:szCs w:val="26"/>
+              </w:rPr>
+              <w:t>95%</w:t>
+            </w:r>
           </w:p>
         </w:tc>
       </w:tr>

</xml_diff>